<commit_message>
Update Plano de Pesquisa - Comite ETICA - 18194-18189.docx
</commit_message>
<xml_diff>
--- a/Burocracia/Plano de Pesquisa - Comite ETICA - 18194-18189.docx
+++ b/Burocracia/Plano de Pesquisa - Comite ETICA - 18194-18189.docx
@@ -776,41 +776,12 @@
           <w:sz w:val="28"/>
           <w:szCs w:val="28"/>
         </w:rPr>
-        <w:t>RESUMO</w:t>
+        <w:t>Resumo</w:t>
       </w:r>
     </w:p>
     <w:p>
       <w:pPr>
         <w:ind w:firstLine="708"/>
-        <w:rPr>
-          <w:rFonts w:ascii="Arial" w:hAnsi="Arial" w:cs="Arial"/>
-          <w:b/>
-          <w:sz w:val="28"/>
-          <w:szCs w:val="28"/>
-        </w:rPr>
-      </w:pPr>
-    </w:p>
-    <w:p>
-      <w:pPr>
-        <w:rPr>
-          <w:rFonts w:ascii="Arial" w:hAnsi="Arial" w:cs="Arial"/>
-          <w:b/>
-          <w:sz w:val="28"/>
-          <w:szCs w:val="28"/>
-        </w:rPr>
-      </w:pPr>
-      <w:r>
-        <w:rPr>
-          <w:rFonts w:ascii="Arial" w:hAnsi="Arial" w:cs="Arial"/>
-          <w:b/>
-          <w:sz w:val="28"/>
-          <w:szCs w:val="28"/>
-        </w:rPr>
-        <w:t>Relevância Social</w:t>
-      </w:r>
-    </w:p>
-    <w:p>
-      <w:pPr>
         <w:jc w:val="both"/>
         <w:rPr>
           <w:rFonts w:ascii="Arial" w:hAnsi="Arial" w:cs="Arial"/>
@@ -824,506 +795,561 @@
           <w:sz w:val="24"/>
           <w:szCs w:val="28"/>
         </w:rPr>
-        <w:tab/>
-      </w:r>
-      <w:r>
-        <w:rPr>
-          <w:rFonts w:ascii="Arial" w:hAnsi="Arial" w:cs="Arial"/>
-          <w:sz w:val="24"/>
-          <w:szCs w:val="28"/>
-        </w:rPr>
-        <w:t xml:space="preserve"> </w:t>
-      </w:r>
-    </w:p>
-    <w:p>
-      <w:pPr>
-        <w:rPr>
-          <w:rFonts w:ascii="Arial" w:hAnsi="Arial" w:cs="Arial"/>
-          <w:b/>
-          <w:sz w:val="28"/>
-          <w:szCs w:val="28"/>
-        </w:rPr>
-      </w:pPr>
-    </w:p>
-    <w:p>
-      <w:pPr>
-        <w:rPr>
-          <w:rFonts w:ascii="Arial" w:hAnsi="Arial" w:cs="Arial"/>
-          <w:b/>
-          <w:sz w:val="36"/>
-        </w:rPr>
-      </w:pPr>
-    </w:p>
-    <w:p>
-      <w:pPr>
-        <w:rPr>
-          <w:rFonts w:ascii="Arial" w:hAnsi="Arial" w:cs="Arial"/>
-          <w:b/>
-          <w:sz w:val="36"/>
-        </w:rPr>
-      </w:pPr>
-    </w:p>
-    <w:p>
-      <w:pPr>
-        <w:jc w:val="center"/>
-        <w:rPr>
-          <w:rFonts w:ascii="Arial" w:hAnsi="Arial" w:cs="Arial"/>
-          <w:b/>
-          <w:sz w:val="36"/>
-        </w:rPr>
-      </w:pPr>
-      <w:r>
-        <w:rPr>
-          <w:rFonts w:ascii="Arial" w:hAnsi="Arial" w:cs="Arial"/>
-          <w:b/>
-          <w:sz w:val="36"/>
-        </w:rPr>
-        <w:t>Sumário</w:t>
-      </w:r>
-    </w:p>
-    <w:p>
-      <w:pPr>
-        <w:jc w:val="center"/>
-        <w:rPr>
-          <w:rFonts w:ascii="Arial" w:hAnsi="Arial" w:cs="Arial"/>
-          <w:b/>
-          <w:sz w:val="36"/>
-        </w:rPr>
-      </w:pPr>
-    </w:p>
-    <w:p>
-      <w:pPr>
-        <w:jc w:val="center"/>
-        <w:rPr>
-          <w:rFonts w:ascii="Arial" w:hAnsi="Arial" w:cs="Arial"/>
-          <w:sz w:val="36"/>
-        </w:rPr>
-      </w:pPr>
-      <w:r>
-        <w:rPr>
-          <w:rFonts w:ascii="Arial" w:hAnsi="Arial" w:cs="Arial"/>
-          <w:sz w:val="36"/>
-        </w:rPr>
-        <w:t>Introdução..................................................................2</w:t>
-      </w:r>
-    </w:p>
-    <w:p>
-      <w:pPr>
-        <w:jc w:val="center"/>
-        <w:rPr>
-          <w:rFonts w:ascii="Arial" w:hAnsi="Arial" w:cs="Arial"/>
-          <w:sz w:val="36"/>
-        </w:rPr>
-      </w:pPr>
-      <w:r>
-        <w:rPr>
-          <w:rFonts w:ascii="Arial" w:hAnsi="Arial" w:cs="Arial"/>
-          <w:sz w:val="36"/>
-        </w:rPr>
-        <w:t>Objetivos....................................................................2</w:t>
-      </w:r>
-    </w:p>
-    <w:p>
-      <w:pPr>
-        <w:jc w:val="center"/>
-        <w:rPr>
-          <w:rFonts w:ascii="Arial" w:hAnsi="Arial" w:cs="Arial"/>
-          <w:sz w:val="36"/>
-        </w:rPr>
-      </w:pPr>
-      <w:r>
-        <w:rPr>
-          <w:rFonts w:ascii="Arial" w:hAnsi="Arial" w:cs="Arial"/>
-          <w:sz w:val="36"/>
-        </w:rPr>
-        <w:t>Justificativa................................................................2</w:t>
-      </w:r>
-    </w:p>
-    <w:p>
-      <w:pPr>
-        <w:jc w:val="center"/>
-        <w:rPr>
-          <w:rFonts w:ascii="Arial" w:hAnsi="Arial" w:cs="Arial"/>
-          <w:sz w:val="36"/>
-        </w:rPr>
-      </w:pPr>
-      <w:r>
-        <w:rPr>
-          <w:rFonts w:ascii="Arial" w:hAnsi="Arial" w:cs="Arial"/>
-          <w:sz w:val="36"/>
-        </w:rPr>
-        <w:t>Hipóteses...................................................................2</w:t>
-      </w:r>
-    </w:p>
-    <w:p>
-      <w:pPr>
-        <w:jc w:val="center"/>
-        <w:rPr>
-          <w:rFonts w:ascii="Arial" w:hAnsi="Arial" w:cs="Arial"/>
-          <w:sz w:val="36"/>
-        </w:rPr>
-      </w:pPr>
-      <w:r>
-        <w:rPr>
-          <w:rFonts w:ascii="Arial" w:hAnsi="Arial" w:cs="Arial"/>
-          <w:sz w:val="36"/>
-        </w:rPr>
-        <w:t>Métodos e Materiais..................................................3</w:t>
-      </w:r>
-    </w:p>
-    <w:p>
-      <w:pPr>
-        <w:jc w:val="center"/>
-        <w:rPr>
-          <w:rFonts w:ascii="Arial" w:hAnsi="Arial" w:cs="Arial"/>
-          <w:sz w:val="36"/>
-        </w:rPr>
-      </w:pPr>
-      <w:r>
-        <w:rPr>
-          <w:rFonts w:ascii="Arial" w:hAnsi="Arial" w:cs="Arial"/>
-          <w:sz w:val="36"/>
-        </w:rPr>
-        <w:t>Cronograma...............................................................3</w:t>
-      </w:r>
-    </w:p>
-    <w:p>
-      <w:pPr>
-        <w:jc w:val="center"/>
-        <w:rPr>
-          <w:rFonts w:ascii="Arial" w:hAnsi="Arial" w:cs="Arial"/>
-          <w:sz w:val="36"/>
-        </w:rPr>
-      </w:pPr>
-      <w:r>
-        <w:rPr>
-          <w:rFonts w:ascii="Arial" w:hAnsi="Arial" w:cs="Arial"/>
-          <w:sz w:val="36"/>
-        </w:rPr>
-        <w:t>Referências...............................................................3</w:t>
-      </w:r>
-    </w:p>
-    <w:p>
-      <w:pPr>
-        <w:jc w:val="center"/>
-        <w:rPr>
-          <w:rFonts w:ascii="Arial" w:hAnsi="Arial" w:cs="Arial"/>
-          <w:sz w:val="36"/>
-        </w:rPr>
-      </w:pPr>
-    </w:p>
-    <w:p>
-      <w:pPr>
-        <w:jc w:val="center"/>
-        <w:rPr>
-          <w:rFonts w:ascii="Arial" w:hAnsi="Arial" w:cs="Arial"/>
-          <w:sz w:val="36"/>
-        </w:rPr>
-      </w:pPr>
-    </w:p>
-    <w:p>
-      <w:pPr>
-        <w:jc w:val="center"/>
-        <w:rPr>
-          <w:rFonts w:ascii="Arial" w:hAnsi="Arial" w:cs="Arial"/>
-          <w:sz w:val="36"/>
-        </w:rPr>
-      </w:pPr>
-    </w:p>
-    <w:p>
-      <w:pPr>
-        <w:jc w:val="center"/>
-        <w:rPr>
-          <w:rFonts w:ascii="Arial" w:hAnsi="Arial" w:cs="Arial"/>
-          <w:sz w:val="36"/>
-        </w:rPr>
-      </w:pPr>
-    </w:p>
-    <w:p>
-      <w:pPr>
-        <w:rPr>
-          <w:rFonts w:ascii="Arial" w:hAnsi="Arial" w:cs="Arial"/>
-          <w:b/>
-          <w:sz w:val="36"/>
-        </w:rPr>
-      </w:pPr>
-    </w:p>
-    <w:p>
-      <w:pPr>
-        <w:rPr>
-          <w:rFonts w:ascii="Arial" w:hAnsi="Arial" w:cs="Arial"/>
-          <w:b/>
-          <w:sz w:val="28"/>
-        </w:rPr>
-      </w:pPr>
-      <w:r>
-        <w:rPr>
-          <w:rFonts w:ascii="Arial" w:hAnsi="Arial" w:cs="Arial"/>
-          <w:b/>
-          <w:sz w:val="28"/>
-        </w:rPr>
-        <w:lastRenderedPageBreak/>
-        <w:t>Introdução</w:t>
-      </w:r>
-    </w:p>
-    <w:p>
-      <w:pPr>
-        <w:rPr>
-          <w:rFonts w:ascii="Arial" w:hAnsi="Arial" w:cs="Arial"/>
-          <w:b/>
-          <w:sz w:val="28"/>
-          <w:szCs w:val="28"/>
-        </w:rPr>
-      </w:pPr>
-      <w:r>
-        <w:rPr>
-          <w:rFonts w:ascii="Arial" w:hAnsi="Arial" w:cs="Arial"/>
-          <w:b/>
-          <w:sz w:val="28"/>
-          <w:szCs w:val="28"/>
-        </w:rPr>
-        <w:t>Objetivos</w:t>
-      </w:r>
-    </w:p>
-    <w:p>
-      <w:pPr>
+        <w:t>Com o objetivo de trazer melhorias na vida de milhares de crianças que possuem algum tipo de deficiência e auxiliar os pais no controle em relação às necessidades cognitivas e motoras de seus filhos. A pesquisa se resume a identificar as formas como os diferentes tipos de deficiência se manifestam. Dessa forma será possível entender tais situações e desenvolver o melhor software possível para lidar com elas.</w:t>
+      </w:r>
+    </w:p>
+    <w:p>
+      <w:pPr>
+        <w:ind w:firstLine="708"/>
         <w:jc w:val="both"/>
         <w:rPr>
           <w:rFonts w:ascii="Arial" w:hAnsi="Arial" w:cs="Arial"/>
-          <w:b/>
-          <w:sz w:val="28"/>
-        </w:rPr>
-      </w:pPr>
-      <w:r>
-        <w:rPr>
-          <w:rFonts w:ascii="Arial" w:hAnsi="Arial" w:cs="Arial"/>
-          <w:b/>
-          <w:sz w:val="28"/>
-        </w:rPr>
-        <w:t>Hipóteses</w:t>
-      </w:r>
-    </w:p>
-    <w:p>
-      <w:pPr>
-        <w:rPr>
-          <w:rFonts w:ascii="Arial" w:hAnsi="Arial" w:cs="Arial"/>
-          <w:b/>
-          <w:sz w:val="28"/>
-        </w:rPr>
-      </w:pPr>
-      <w:r>
-        <w:rPr>
-          <w:rFonts w:ascii="Arial" w:hAnsi="Arial" w:cs="Arial"/>
-          <w:b/>
-          <w:sz w:val="28"/>
-        </w:rPr>
-        <w:t>Local de Realização da Pesquisa</w:t>
-      </w:r>
-    </w:p>
-    <w:p>
-      <w:pPr>
-        <w:jc w:val="both"/>
-        <w:rPr>
-          <w:rFonts w:ascii="Arial" w:hAnsi="Arial" w:cs="Arial"/>
-          <w:b/>
-          <w:sz w:val="28"/>
-        </w:rPr>
-      </w:pPr>
-      <w:r>
-        <w:rPr>
-          <w:rFonts w:ascii="Arial" w:hAnsi="Arial" w:cs="Arial"/>
-          <w:sz w:val="24"/>
-        </w:rPr>
-        <w:t xml:space="preserve"> </w:t>
-      </w:r>
-      <w:r>
-        <w:rPr>
-          <w:rFonts w:ascii="Arial" w:hAnsi="Arial" w:cs="Arial"/>
-          <w:b/>
-          <w:sz w:val="28"/>
-        </w:rPr>
-        <w:t>População a ser estudada</w:t>
-      </w:r>
-    </w:p>
-    <w:p>
-      <w:pPr>
-        <w:rPr>
-          <w:rFonts w:ascii="Arial" w:hAnsi="Arial" w:cs="Arial"/>
-          <w:b/>
-          <w:sz w:val="28"/>
-        </w:rPr>
-      </w:pPr>
-      <w:r>
-        <w:rPr>
-          <w:rFonts w:ascii="Arial" w:hAnsi="Arial" w:cs="Arial"/>
-          <w:b/>
-          <w:sz w:val="28"/>
-        </w:rPr>
-        <w:t>Garantias éticas aos participantes da pesquisa</w:t>
-      </w:r>
-    </w:p>
-    <w:p>
-      <w:pPr>
-        <w:rPr>
-          <w:rFonts w:ascii="Arial" w:hAnsi="Arial" w:cs="Arial"/>
-          <w:b/>
-          <w:sz w:val="28"/>
-        </w:rPr>
-      </w:pPr>
-      <w:r>
-        <w:rPr>
-          <w:rFonts w:ascii="Arial" w:hAnsi="Arial" w:cs="Arial"/>
-          <w:b/>
-          <w:sz w:val="28"/>
-        </w:rPr>
-        <w:t>Método a ser utilizado</w:t>
-      </w:r>
-    </w:p>
-    <w:p>
-      <w:pPr>
-        <w:rPr>
-          <w:rFonts w:ascii="Arial" w:hAnsi="Arial" w:cs="Arial"/>
-          <w:b/>
-          <w:sz w:val="28"/>
-        </w:rPr>
-      </w:pPr>
-      <w:r>
-        <w:rPr>
-          <w:rFonts w:ascii="Arial" w:hAnsi="Arial" w:cs="Arial"/>
-          <w:b/>
-          <w:sz w:val="28"/>
-        </w:rPr>
-        <w:t>Cronograma</w:t>
-      </w:r>
-    </w:p>
-    <w:p>
-      <w:pPr>
-        <w:jc w:val="both"/>
-        <w:rPr>
-          <w:rFonts w:ascii="Arial" w:hAnsi="Arial" w:cs="Arial"/>
-          <w:b/>
-          <w:sz w:val="28"/>
-        </w:rPr>
-      </w:pPr>
-      <w:r>
-        <w:rPr>
-          <w:rFonts w:ascii="Arial" w:hAnsi="Arial" w:cs="Arial"/>
-          <w:b/>
-          <w:sz w:val="28"/>
-        </w:rPr>
-        <w:t>Orçamento</w:t>
-      </w:r>
-    </w:p>
-    <w:p>
-      <w:pPr>
-        <w:jc w:val="both"/>
-        <w:rPr>
-          <w:rFonts w:ascii="Arial" w:hAnsi="Arial" w:cs="Arial"/>
-          <w:b/>
-          <w:sz w:val="28"/>
-        </w:rPr>
-      </w:pPr>
-      <w:r>
-        <w:rPr>
-          <w:rFonts w:ascii="Arial" w:hAnsi="Arial" w:cs="Arial"/>
-          <w:b/>
-          <w:sz w:val="28"/>
-        </w:rPr>
-        <w:t>C</w:t>
-      </w:r>
-      <w:r>
-        <w:rPr>
-          <w:rFonts w:ascii="Arial" w:hAnsi="Arial" w:cs="Arial"/>
-          <w:b/>
-          <w:sz w:val="28"/>
-        </w:rPr>
-        <w:t xml:space="preserve">ritérios de Inclusão e Exclusão dos Participantes da </w:t>
-      </w:r>
-      <w:r>
-        <w:rPr>
-          <w:rFonts w:ascii="Arial" w:hAnsi="Arial" w:cs="Arial"/>
-          <w:b/>
-          <w:sz w:val="28"/>
-        </w:rPr>
-        <w:t>Pesquisa</w:t>
-      </w:r>
-    </w:p>
-    <w:p>
-      <w:pPr>
-        <w:rPr>
-          <w:rFonts w:ascii="Arial" w:hAnsi="Arial" w:cs="Arial"/>
-          <w:b/>
-          <w:sz w:val="28"/>
-        </w:rPr>
-      </w:pPr>
-      <w:r>
-        <w:rPr>
-          <w:rFonts w:ascii="Arial" w:hAnsi="Arial" w:cs="Arial"/>
-          <w:b/>
-          <w:sz w:val="28"/>
-        </w:rPr>
-        <w:t xml:space="preserve">Riscos e Benefícios envolvidos na execução da </w:t>
-      </w:r>
-      <w:r>
-        <w:rPr>
-          <w:rFonts w:ascii="Arial" w:hAnsi="Arial" w:cs="Arial"/>
-          <w:b/>
-          <w:sz w:val="28"/>
-        </w:rPr>
-        <w:t>Pesquisa</w:t>
-      </w:r>
-    </w:p>
-    <w:p>
-      <w:pPr>
-        <w:rPr>
-          <w:rFonts w:ascii="Arial" w:hAnsi="Arial" w:cs="Arial"/>
-          <w:b/>
-          <w:sz w:val="28"/>
-        </w:rPr>
-      </w:pPr>
-      <w:r>
-        <w:rPr>
-          <w:rFonts w:ascii="Arial" w:hAnsi="Arial" w:cs="Arial"/>
-          <w:b/>
-          <w:sz w:val="28"/>
-        </w:rPr>
-        <w:t xml:space="preserve">Resultados </w:t>
-      </w:r>
-      <w:r>
-        <w:rPr>
-          <w:rFonts w:ascii="Arial" w:hAnsi="Arial" w:cs="Arial"/>
-          <w:b/>
-          <w:sz w:val="28"/>
-        </w:rPr>
-        <w:t xml:space="preserve">e divulgação </w:t>
-      </w:r>
-      <w:r>
-        <w:rPr>
-          <w:rFonts w:ascii="Arial" w:hAnsi="Arial" w:cs="Arial"/>
-          <w:b/>
-          <w:sz w:val="28"/>
-        </w:rPr>
-        <w:t>do estudo</w:t>
-      </w:r>
-    </w:p>
-    <w:p>
-      <w:pPr>
-        <w:rPr>
-          <w:rFonts w:ascii="Arial" w:hAnsi="Arial" w:cs="Arial"/>
-          <w:b/>
-          <w:sz w:val="28"/>
-        </w:rPr>
-      </w:pPr>
-      <w:r>
-        <w:rPr>
-          <w:rFonts w:ascii="Arial" w:hAnsi="Arial" w:cs="Arial"/>
-          <w:b/>
-          <w:sz w:val="28"/>
-        </w:rPr>
-        <w:t>Referências</w:t>
+          <w:sz w:val="24"/>
+          <w:szCs w:val="28"/>
+        </w:rPr>
+      </w:pPr>
+      <w:r>
+        <w:rPr>
+          <w:rFonts w:ascii="Arial" w:hAnsi="Arial" w:cs="Arial"/>
+          <w:sz w:val="24"/>
+          <w:szCs w:val="28"/>
+        </w:rPr>
+        <w:t xml:space="preserve">Através </w:t>
       </w:r>
       <w:bookmarkStart w:id="0" w:name="_GoBack"/>
       <w:bookmarkEnd w:id="0"/>
+    </w:p>
+    <w:p>
+      <w:pPr>
+        <w:rPr>
+          <w:rFonts w:ascii="Arial" w:hAnsi="Arial" w:cs="Arial"/>
+          <w:b/>
+          <w:sz w:val="28"/>
+          <w:szCs w:val="28"/>
+        </w:rPr>
+      </w:pPr>
+      <w:r>
+        <w:rPr>
+          <w:rFonts w:ascii="Arial" w:hAnsi="Arial" w:cs="Arial"/>
+          <w:b/>
+          <w:sz w:val="28"/>
+          <w:szCs w:val="28"/>
+        </w:rPr>
+        <w:t>Relevância Social</w:t>
+      </w:r>
+    </w:p>
+    <w:p>
+      <w:pPr>
+        <w:jc w:val="both"/>
+        <w:rPr>
+          <w:rFonts w:ascii="Arial" w:hAnsi="Arial" w:cs="Arial"/>
+          <w:sz w:val="24"/>
+          <w:szCs w:val="28"/>
+        </w:rPr>
+      </w:pPr>
+      <w:r>
+        <w:rPr>
+          <w:rFonts w:ascii="Arial" w:hAnsi="Arial" w:cs="Arial"/>
+          <w:sz w:val="24"/>
+          <w:szCs w:val="28"/>
+        </w:rPr>
+        <w:tab/>
+      </w:r>
+      <w:r>
+        <w:rPr>
+          <w:rFonts w:ascii="Arial" w:hAnsi="Arial" w:cs="Arial"/>
+          <w:sz w:val="24"/>
+          <w:szCs w:val="28"/>
+        </w:rPr>
+        <w:t xml:space="preserve"> </w:t>
+      </w:r>
+    </w:p>
+    <w:p>
+      <w:pPr>
+        <w:rPr>
+          <w:rFonts w:ascii="Arial" w:hAnsi="Arial" w:cs="Arial"/>
+          <w:b/>
+          <w:sz w:val="28"/>
+          <w:szCs w:val="28"/>
+        </w:rPr>
+      </w:pPr>
+    </w:p>
+    <w:p>
+      <w:pPr>
+        <w:rPr>
+          <w:rFonts w:ascii="Arial" w:hAnsi="Arial" w:cs="Arial"/>
+          <w:b/>
+          <w:sz w:val="36"/>
+        </w:rPr>
+      </w:pPr>
+    </w:p>
+    <w:p>
+      <w:pPr>
+        <w:rPr>
+          <w:rFonts w:ascii="Arial" w:hAnsi="Arial" w:cs="Arial"/>
+          <w:b/>
+          <w:sz w:val="36"/>
+        </w:rPr>
+      </w:pPr>
+    </w:p>
+    <w:p>
+      <w:pPr>
+        <w:jc w:val="center"/>
+        <w:rPr>
+          <w:rFonts w:ascii="Arial" w:hAnsi="Arial" w:cs="Arial"/>
+          <w:b/>
+          <w:sz w:val="36"/>
+        </w:rPr>
+      </w:pPr>
+      <w:r>
+        <w:rPr>
+          <w:rFonts w:ascii="Arial" w:hAnsi="Arial" w:cs="Arial"/>
+          <w:b/>
+          <w:sz w:val="36"/>
+        </w:rPr>
+        <w:t>Sumário</w:t>
+      </w:r>
+    </w:p>
+    <w:p>
+      <w:pPr>
+        <w:jc w:val="center"/>
+        <w:rPr>
+          <w:rFonts w:ascii="Arial" w:hAnsi="Arial" w:cs="Arial"/>
+          <w:b/>
+          <w:sz w:val="36"/>
+        </w:rPr>
+      </w:pPr>
+    </w:p>
+    <w:p>
+      <w:pPr>
+        <w:jc w:val="center"/>
+        <w:rPr>
+          <w:rFonts w:ascii="Arial" w:hAnsi="Arial" w:cs="Arial"/>
+          <w:sz w:val="36"/>
+        </w:rPr>
+      </w:pPr>
+      <w:r>
+        <w:rPr>
+          <w:rFonts w:ascii="Arial" w:hAnsi="Arial" w:cs="Arial"/>
+          <w:sz w:val="36"/>
+        </w:rPr>
+        <w:t>Introdução..................................................................2</w:t>
+      </w:r>
+    </w:p>
+    <w:p>
+      <w:pPr>
+        <w:jc w:val="center"/>
+        <w:rPr>
+          <w:rFonts w:ascii="Arial" w:hAnsi="Arial" w:cs="Arial"/>
+          <w:sz w:val="36"/>
+        </w:rPr>
+      </w:pPr>
+      <w:r>
+        <w:rPr>
+          <w:rFonts w:ascii="Arial" w:hAnsi="Arial" w:cs="Arial"/>
+          <w:sz w:val="36"/>
+        </w:rPr>
+        <w:t>Objetivos....................................................................2</w:t>
+      </w:r>
+    </w:p>
+    <w:p>
+      <w:pPr>
+        <w:jc w:val="center"/>
+        <w:rPr>
+          <w:rFonts w:ascii="Arial" w:hAnsi="Arial" w:cs="Arial"/>
+          <w:sz w:val="36"/>
+        </w:rPr>
+      </w:pPr>
+      <w:r>
+        <w:rPr>
+          <w:rFonts w:ascii="Arial" w:hAnsi="Arial" w:cs="Arial"/>
+          <w:sz w:val="36"/>
+        </w:rPr>
+        <w:t>Justificativa................................................................2</w:t>
+      </w:r>
+    </w:p>
+    <w:p>
+      <w:pPr>
+        <w:jc w:val="center"/>
+        <w:rPr>
+          <w:rFonts w:ascii="Arial" w:hAnsi="Arial" w:cs="Arial"/>
+          <w:sz w:val="36"/>
+        </w:rPr>
+      </w:pPr>
+      <w:r>
+        <w:rPr>
+          <w:rFonts w:ascii="Arial" w:hAnsi="Arial" w:cs="Arial"/>
+          <w:sz w:val="36"/>
+        </w:rPr>
+        <w:t>Hipóteses...................................................................2</w:t>
+      </w:r>
+    </w:p>
+    <w:p>
+      <w:pPr>
+        <w:jc w:val="center"/>
+        <w:rPr>
+          <w:rFonts w:ascii="Arial" w:hAnsi="Arial" w:cs="Arial"/>
+          <w:sz w:val="36"/>
+        </w:rPr>
+      </w:pPr>
+      <w:r>
+        <w:rPr>
+          <w:rFonts w:ascii="Arial" w:hAnsi="Arial" w:cs="Arial"/>
+          <w:sz w:val="36"/>
+        </w:rPr>
+        <w:t>Métodos e Materiais..................................................3</w:t>
+      </w:r>
+    </w:p>
+    <w:p>
+      <w:pPr>
+        <w:jc w:val="center"/>
+        <w:rPr>
+          <w:rFonts w:ascii="Arial" w:hAnsi="Arial" w:cs="Arial"/>
+          <w:sz w:val="36"/>
+        </w:rPr>
+      </w:pPr>
+      <w:r>
+        <w:rPr>
+          <w:rFonts w:ascii="Arial" w:hAnsi="Arial" w:cs="Arial"/>
+          <w:sz w:val="36"/>
+        </w:rPr>
+        <w:t>Cronograma...............................................................3</w:t>
+      </w:r>
+    </w:p>
+    <w:p>
+      <w:pPr>
+        <w:jc w:val="center"/>
+        <w:rPr>
+          <w:rFonts w:ascii="Arial" w:hAnsi="Arial" w:cs="Arial"/>
+          <w:sz w:val="36"/>
+        </w:rPr>
+      </w:pPr>
+      <w:r>
+        <w:rPr>
+          <w:rFonts w:ascii="Arial" w:hAnsi="Arial" w:cs="Arial"/>
+          <w:sz w:val="36"/>
+        </w:rPr>
+        <w:t>Referências...............................................................3</w:t>
+      </w:r>
+    </w:p>
+    <w:p>
+      <w:pPr>
+        <w:jc w:val="center"/>
+        <w:rPr>
+          <w:rFonts w:ascii="Arial" w:hAnsi="Arial" w:cs="Arial"/>
+          <w:sz w:val="36"/>
+        </w:rPr>
+      </w:pPr>
+    </w:p>
+    <w:p>
+      <w:pPr>
+        <w:jc w:val="center"/>
+        <w:rPr>
+          <w:rFonts w:ascii="Arial" w:hAnsi="Arial" w:cs="Arial"/>
+          <w:sz w:val="36"/>
+        </w:rPr>
+      </w:pPr>
+    </w:p>
+    <w:p>
+      <w:pPr>
+        <w:jc w:val="center"/>
+        <w:rPr>
+          <w:rFonts w:ascii="Arial" w:hAnsi="Arial" w:cs="Arial"/>
+          <w:sz w:val="36"/>
+        </w:rPr>
+      </w:pPr>
+    </w:p>
+    <w:p>
+      <w:pPr>
+        <w:jc w:val="center"/>
+        <w:rPr>
+          <w:rFonts w:ascii="Arial" w:hAnsi="Arial" w:cs="Arial"/>
+          <w:sz w:val="36"/>
+        </w:rPr>
+      </w:pPr>
+    </w:p>
+    <w:p>
+      <w:pPr>
+        <w:rPr>
+          <w:rFonts w:ascii="Arial" w:hAnsi="Arial" w:cs="Arial"/>
+          <w:b/>
+          <w:sz w:val="36"/>
+        </w:rPr>
+      </w:pPr>
+    </w:p>
+    <w:p>
+      <w:pPr>
+        <w:rPr>
+          <w:rFonts w:ascii="Arial" w:hAnsi="Arial" w:cs="Arial"/>
+          <w:b/>
+          <w:sz w:val="28"/>
+        </w:rPr>
+      </w:pPr>
+      <w:r>
+        <w:rPr>
+          <w:rFonts w:ascii="Arial" w:hAnsi="Arial" w:cs="Arial"/>
+          <w:b/>
+          <w:sz w:val="28"/>
+        </w:rPr>
+        <w:t>Introdução</w:t>
+      </w:r>
+    </w:p>
+    <w:p>
+      <w:pPr>
+        <w:rPr>
+          <w:rFonts w:ascii="Arial" w:hAnsi="Arial" w:cs="Arial"/>
+          <w:b/>
+          <w:sz w:val="28"/>
+          <w:szCs w:val="28"/>
+        </w:rPr>
+      </w:pPr>
+      <w:r>
+        <w:rPr>
+          <w:rFonts w:ascii="Arial" w:hAnsi="Arial" w:cs="Arial"/>
+          <w:b/>
+          <w:sz w:val="28"/>
+          <w:szCs w:val="28"/>
+        </w:rPr>
+        <w:t>Objetivos</w:t>
+      </w:r>
+    </w:p>
+    <w:p>
+      <w:pPr>
+        <w:jc w:val="both"/>
+        <w:rPr>
+          <w:rFonts w:ascii="Arial" w:hAnsi="Arial" w:cs="Arial"/>
+          <w:b/>
+          <w:sz w:val="28"/>
+        </w:rPr>
+      </w:pPr>
+      <w:r>
+        <w:rPr>
+          <w:rFonts w:ascii="Arial" w:hAnsi="Arial" w:cs="Arial"/>
+          <w:b/>
+          <w:sz w:val="28"/>
+        </w:rPr>
+        <w:t>Hipóteses</w:t>
+      </w:r>
+    </w:p>
+    <w:p>
+      <w:pPr>
+        <w:rPr>
+          <w:rFonts w:ascii="Arial" w:hAnsi="Arial" w:cs="Arial"/>
+          <w:b/>
+          <w:sz w:val="28"/>
+        </w:rPr>
+      </w:pPr>
+      <w:r>
+        <w:rPr>
+          <w:rFonts w:ascii="Arial" w:hAnsi="Arial" w:cs="Arial"/>
+          <w:b/>
+          <w:sz w:val="28"/>
+        </w:rPr>
+        <w:t>Local de Realização da Pesquisa</w:t>
+      </w:r>
+    </w:p>
+    <w:p>
+      <w:pPr>
+        <w:jc w:val="both"/>
+        <w:rPr>
+          <w:rFonts w:ascii="Arial" w:hAnsi="Arial" w:cs="Arial"/>
+          <w:b/>
+          <w:sz w:val="28"/>
+        </w:rPr>
+      </w:pPr>
+      <w:r>
+        <w:rPr>
+          <w:rFonts w:ascii="Arial" w:hAnsi="Arial" w:cs="Arial"/>
+          <w:sz w:val="24"/>
+        </w:rPr>
+        <w:t xml:space="preserve"> </w:t>
+      </w:r>
+      <w:r>
+        <w:rPr>
+          <w:rFonts w:ascii="Arial" w:hAnsi="Arial" w:cs="Arial"/>
+          <w:b/>
+          <w:sz w:val="28"/>
+        </w:rPr>
+        <w:t>População a ser estudada</w:t>
+      </w:r>
+    </w:p>
+    <w:p>
+      <w:pPr>
+        <w:rPr>
+          <w:rFonts w:ascii="Arial" w:hAnsi="Arial" w:cs="Arial"/>
+          <w:b/>
+          <w:sz w:val="28"/>
+        </w:rPr>
+      </w:pPr>
+      <w:r>
+        <w:rPr>
+          <w:rFonts w:ascii="Arial" w:hAnsi="Arial" w:cs="Arial"/>
+          <w:b/>
+          <w:sz w:val="28"/>
+        </w:rPr>
+        <w:t>Garantias éticas aos participantes da pesquisa</w:t>
+      </w:r>
+    </w:p>
+    <w:p>
+      <w:pPr>
+        <w:rPr>
+          <w:rFonts w:ascii="Arial" w:hAnsi="Arial" w:cs="Arial"/>
+          <w:b/>
+          <w:sz w:val="28"/>
+        </w:rPr>
+      </w:pPr>
+      <w:r>
+        <w:rPr>
+          <w:rFonts w:ascii="Arial" w:hAnsi="Arial" w:cs="Arial"/>
+          <w:b/>
+          <w:sz w:val="28"/>
+        </w:rPr>
+        <w:t>Método a ser utilizado</w:t>
+      </w:r>
+    </w:p>
+    <w:p>
+      <w:pPr>
+        <w:rPr>
+          <w:rFonts w:ascii="Arial" w:hAnsi="Arial" w:cs="Arial"/>
+          <w:b/>
+          <w:sz w:val="28"/>
+        </w:rPr>
+      </w:pPr>
+      <w:r>
+        <w:rPr>
+          <w:rFonts w:ascii="Arial" w:hAnsi="Arial" w:cs="Arial"/>
+          <w:b/>
+          <w:sz w:val="28"/>
+        </w:rPr>
+        <w:t>Cronograma</w:t>
+      </w:r>
+    </w:p>
+    <w:p>
+      <w:pPr>
+        <w:jc w:val="both"/>
+        <w:rPr>
+          <w:rFonts w:ascii="Arial" w:hAnsi="Arial" w:cs="Arial"/>
+          <w:b/>
+          <w:sz w:val="28"/>
+        </w:rPr>
+      </w:pPr>
+      <w:r>
+        <w:rPr>
+          <w:rFonts w:ascii="Arial" w:hAnsi="Arial" w:cs="Arial"/>
+          <w:b/>
+          <w:sz w:val="28"/>
+        </w:rPr>
+        <w:t>Orçamento</w:t>
+      </w:r>
+    </w:p>
+    <w:p>
+      <w:pPr>
+        <w:jc w:val="both"/>
+        <w:rPr>
+          <w:rFonts w:ascii="Arial" w:hAnsi="Arial" w:cs="Arial"/>
+          <w:b/>
+          <w:sz w:val="28"/>
+        </w:rPr>
+      </w:pPr>
+      <w:r>
+        <w:rPr>
+          <w:rFonts w:ascii="Arial" w:hAnsi="Arial" w:cs="Arial"/>
+          <w:b/>
+          <w:sz w:val="28"/>
+        </w:rPr>
+        <w:t>C</w:t>
+      </w:r>
+      <w:r>
+        <w:rPr>
+          <w:rFonts w:ascii="Arial" w:hAnsi="Arial" w:cs="Arial"/>
+          <w:b/>
+          <w:sz w:val="28"/>
+        </w:rPr>
+        <w:t xml:space="preserve">ritérios de Inclusão e Exclusão dos Participantes da </w:t>
+      </w:r>
+      <w:r>
+        <w:rPr>
+          <w:rFonts w:ascii="Arial" w:hAnsi="Arial" w:cs="Arial"/>
+          <w:b/>
+          <w:sz w:val="28"/>
+        </w:rPr>
+        <w:t>Pesquisa</w:t>
+      </w:r>
+    </w:p>
+    <w:p>
+      <w:pPr>
+        <w:rPr>
+          <w:rFonts w:ascii="Arial" w:hAnsi="Arial" w:cs="Arial"/>
+          <w:b/>
+          <w:sz w:val="28"/>
+        </w:rPr>
+      </w:pPr>
+      <w:r>
+        <w:rPr>
+          <w:rFonts w:ascii="Arial" w:hAnsi="Arial" w:cs="Arial"/>
+          <w:b/>
+          <w:sz w:val="28"/>
+        </w:rPr>
+        <w:t xml:space="preserve">Riscos e Benefícios envolvidos na execução da </w:t>
+      </w:r>
+      <w:r>
+        <w:rPr>
+          <w:rFonts w:ascii="Arial" w:hAnsi="Arial" w:cs="Arial"/>
+          <w:b/>
+          <w:sz w:val="28"/>
+        </w:rPr>
+        <w:t>Pesquisa</w:t>
+      </w:r>
+    </w:p>
+    <w:p>
+      <w:pPr>
+        <w:rPr>
+          <w:rFonts w:ascii="Arial" w:hAnsi="Arial" w:cs="Arial"/>
+          <w:b/>
+          <w:sz w:val="28"/>
+        </w:rPr>
+      </w:pPr>
+      <w:r>
+        <w:rPr>
+          <w:rFonts w:ascii="Arial" w:hAnsi="Arial" w:cs="Arial"/>
+          <w:b/>
+          <w:sz w:val="28"/>
+        </w:rPr>
+        <w:t xml:space="preserve">Resultados </w:t>
+      </w:r>
+      <w:r>
+        <w:rPr>
+          <w:rFonts w:ascii="Arial" w:hAnsi="Arial" w:cs="Arial"/>
+          <w:b/>
+          <w:sz w:val="28"/>
+        </w:rPr>
+        <w:t xml:space="preserve">e divulgação </w:t>
+      </w:r>
+      <w:r>
+        <w:rPr>
+          <w:rFonts w:ascii="Arial" w:hAnsi="Arial" w:cs="Arial"/>
+          <w:b/>
+          <w:sz w:val="28"/>
+        </w:rPr>
+        <w:t>do estudo</w:t>
+      </w:r>
+    </w:p>
+    <w:p>
+      <w:pPr>
+        <w:rPr>
+          <w:rFonts w:ascii="Arial" w:hAnsi="Arial" w:cs="Arial"/>
+          <w:b/>
+          <w:sz w:val="28"/>
+        </w:rPr>
+      </w:pPr>
+      <w:r>
+        <w:rPr>
+          <w:rFonts w:ascii="Arial" w:hAnsi="Arial" w:cs="Arial"/>
+          <w:b/>
+          <w:sz w:val="28"/>
+        </w:rPr>
+        <w:t>Referências</w:t>
+      </w:r>
     </w:p>
     <w:sectPr>
       <w:footerReference w:type="default" r:id="rId7"/>

</xml_diff>